<commit_message>
Update Risk and issues
</commit_message>
<xml_diff>
--- a/Planning/Issues/TAWA_IssueSheet.docx
+++ b/Planning/Issues/TAWA_IssueSheet.docx
@@ -304,7 +304,7 @@
           <w:lang w:bidi="ar-EG"/>
         </w:rPr>
         <w:sectPr>
-          <w:footerReference w:type="default" r:id="rId6"/>
+          <w:footerReference w:type="default" r:id="rId7"/>
           <w:pgSz w:w="12240" w:h="15840"/>
           <w:pgMar w:top="720" w:right="720" w:bottom="720" w:left="720" w:header="720" w:footer="720" w:gutter="0"/>
           <w:cols w:space="720"/>
@@ -315,6 +315,141 @@
     </w:p>
     <w:p>
       <w:pPr>
+        <w:pStyle w:val="ListParagraph"/>
+        <w:numPr>
+          <w:ilvl w:val="0"/>
+          <w:numId w:val="4"/>
+        </w:numPr>
+        <w:rPr>
+          <w:sz w:val="24"/>
+          <w:szCs w:val="24"/>
+        </w:rPr>
+      </w:pPr>
+      <w:r>
+        <w:rPr>
+          <w:rFonts w:ascii="Calibri" w:hAnsi="Calibri" w:cs="Calibri"/>
+          <w:b/>
+          <w:bCs/>
+          <w:sz w:val="32"/>
+          <w:szCs w:val="32"/>
+        </w:rPr>
+        <w:lastRenderedPageBreak/>
+        <w:t>Purpose:</w:t>
+      </w:r>
+      <w:r>
+        <w:rPr>
+          <w:rFonts w:ascii="Calibri" w:hAnsi="Calibri" w:cs="Calibri"/>
+          <w:b/>
+          <w:bCs/>
+        </w:rPr>
+        <w:t xml:space="preserve"> </w:t>
+      </w:r>
+      <w:r>
+        <w:rPr>
+          <w:sz w:val="24"/>
+          <w:szCs w:val="24"/>
+        </w:rPr>
+        <w:t>In the life cycle of a project, there will almost always be unexpected problems and questions that crop up. When these issues arise, you have to be ready to deal with them – or they can potentially affect the project's outcome.</w:t>
+      </w:r>
+    </w:p>
+    <w:p>
+      <w:pPr>
+        <w:rPr>
+          <w:sz w:val="24"/>
+          <w:szCs w:val="24"/>
+        </w:rPr>
+      </w:pPr>
+      <w:r>
+        <w:rPr>
+          <w:sz w:val="24"/>
+          <w:szCs w:val="24"/>
+        </w:rPr>
+        <w:t>Since most issues are, by their nature, unexpected, how do you make sure you'll be able to deal with them quickly and effectively? Ideally, you need an issue resolution process in place before you start your project – to make sure that you stay on schedule, and meet your objectives.</w:t>
+      </w:r>
+    </w:p>
+    <w:p>
+      <w:pPr>
+        <w:rPr>
+          <w:sz w:val="24"/>
+          <w:szCs w:val="24"/>
+        </w:rPr>
+      </w:pPr>
+      <w:r>
+        <w:rPr>
+          <w:sz w:val="24"/>
+          <w:szCs w:val="24"/>
+        </w:rPr>
+        <w:t>Issue management is the process of identifying and resolving issues. Problems with staff or suppliers, technical failures, material shortages – these might all have a negative impact on your project. If the issue goes unresolved, you risk creating unnecessary conflicts, delays, or even failure to produce your deliverable.</w:t>
+      </w:r>
+    </w:p>
+    <w:p>
+      <w:pPr>
+        <w:pStyle w:val="ListParagraph"/>
+        <w:numPr>
+          <w:ilvl w:val="0"/>
+          <w:numId w:val="3"/>
+        </w:numPr>
+        <w:jc w:val="both"/>
+      </w:pPr>
+      <w:r>
+        <w:rPr>
+          <w:b/>
+          <w:bCs/>
+          <w:sz w:val="32"/>
+          <w:szCs w:val="32"/>
+        </w:rPr>
+        <w:t>Issue</w:t>
+      </w:r>
+      <w:r>
+        <w:rPr>
+          <w:b/>
+          <w:bCs/>
+          <w:sz w:val="32"/>
+          <w:szCs w:val="32"/>
+        </w:rPr>
+        <w:t xml:space="preserve"> </w:t>
+      </w:r>
+      <w:r>
+        <w:rPr>
+          <w:b/>
+          <w:bCs/>
+          <w:sz w:val="32"/>
+          <w:szCs w:val="32"/>
+        </w:rPr>
+        <w:t>management</w:t>
+      </w:r>
+      <w:r>
+        <w:rPr>
+          <w:b/>
+          <w:bCs/>
+          <w:sz w:val="32"/>
+          <w:szCs w:val="32"/>
+        </w:rPr>
+        <w:t xml:space="preserve"> participants:</w:t>
+      </w:r>
+      <w:r>
+        <w:t xml:space="preserve"> All members are included in </w:t>
+      </w:r>
+      <w:r>
+        <w:t>issue management</w:t>
+      </w:r>
+      <w:r>
+        <w:t xml:space="preserve"> meetings to provide a clear view and clear perspective to predict and analyze </w:t>
+      </w:r>
+      <w:r>
+        <w:t>issue</w:t>
+      </w:r>
+      <w:r>
+        <w:t>s.</w:t>
+      </w:r>
+    </w:p>
+    <w:p>
+      <w:pPr>
+        <w:pStyle w:val="Heading1"/>
+        <w:shd w:val="clear" w:color="auto" w:fill="FBFBFB"/>
+        <w:spacing w:before="660" w:after="62"/>
+        <w:ind w:left="720"/>
+        <w:textAlignment w:val="baseline"/>
         <w:rPr>
           <w:rFonts w:ascii="Bahnschrift Light" w:hAnsi="Bahnschrift Light"/>
           <w:sz w:val="20"/>
@@ -324,29 +459,6 @@
     </w:p>
     <w:p>
       <w:pPr>
-        <w:pStyle w:val="Title"/>
-        <w:rPr>
-          <w:b/>
-          <w:bCs/>
-        </w:rPr>
-      </w:pPr>
-      <w:r>
-        <w:rPr>
-          <w:b/>
-          <w:bCs/>
-        </w:rPr>
-        <w:t>Ver</w:t>
-      </w:r>
-      <w:r>
-        <w:rPr>
-          <w:b/>
-          <w:bCs/>
-        </w:rPr>
-        <w:t>sion History</w:t>
-      </w:r>
-    </w:p>
-    <w:p>
-      <w:pPr>
         <w:rPr>
           <w:rFonts w:ascii="Bahnschrift Light" w:hAnsi="Bahnschrift Light"/>
           <w:sz w:val="20"/>
@@ -363,583 +475,15 @@
         </w:rPr>
       </w:pPr>
     </w:p>
-    <w:tbl>
-      <w:tblPr>
-        <w:tblStyle w:val="TableGrid"/>
-        <w:tblW w:w="11856" w:type="dxa"/>
-        <w:tblInd w:w="-431" w:type="dxa"/>
-        <w:tblLook w:val="04A0" w:firstRow="1" w:lastRow="0" w:firstColumn="1" w:lastColumn="0" w:noHBand="0" w:noVBand="1"/>
-      </w:tblPr>
-      <w:tblGrid>
-        <w:gridCol w:w="1277"/>
-        <w:gridCol w:w="1219"/>
-        <w:gridCol w:w="1288"/>
-        <w:gridCol w:w="1412"/>
-        <w:gridCol w:w="90"/>
-        <w:gridCol w:w="1800"/>
-        <w:gridCol w:w="1350"/>
-        <w:gridCol w:w="3420"/>
-      </w:tblGrid>
-      <w:tr>
-        <w:trPr>
-          <w:trHeight w:val="298"/>
-        </w:trPr>
-        <w:tc>
-          <w:tcPr>
-            <w:tcW w:w="1277" w:type="dxa"/>
-            <w:shd w:val="clear" w:color="auto" w:fill="000000" w:themeFill="text1"/>
-          </w:tcPr>
-          <w:p>
-            <w:pPr>
-              <w:jc w:val="center"/>
-              <w:rPr>
-                <w:rFonts w:ascii="Bahnschrift Light" w:hAnsi="Bahnschrift Light"/>
-              </w:rPr>
-            </w:pPr>
-            <w:r>
-              <w:rPr>
-                <w:rFonts w:ascii="Bahnschrift Light" w:hAnsi="Bahnschrift Light"/>
-              </w:rPr>
-              <w:t>Version</w:t>
-            </w:r>
-          </w:p>
-        </w:tc>
-        <w:tc>
-          <w:tcPr>
-            <w:tcW w:w="1219" w:type="dxa"/>
-            <w:shd w:val="clear" w:color="auto" w:fill="000000" w:themeFill="text1"/>
-          </w:tcPr>
-          <w:p>
-            <w:pPr>
-              <w:jc w:val="center"/>
-              <w:rPr>
-                <w:rFonts w:ascii="Bahnschrift Light" w:hAnsi="Bahnschrift Light"/>
-              </w:rPr>
-            </w:pPr>
-            <w:r>
-              <w:rPr>
-                <w:rFonts w:ascii="Bahnschrift Light" w:hAnsi="Bahnschrift Light"/>
-              </w:rPr>
-              <w:t>Author</w:t>
-            </w:r>
-          </w:p>
-        </w:tc>
-        <w:tc>
-          <w:tcPr>
-            <w:tcW w:w="1288" w:type="dxa"/>
-            <w:shd w:val="clear" w:color="auto" w:fill="000000" w:themeFill="text1"/>
-          </w:tcPr>
-          <w:p>
-            <w:pPr>
-              <w:jc w:val="center"/>
-              <w:rPr>
-                <w:rFonts w:ascii="Bahnschrift Light" w:hAnsi="Bahnschrift Light"/>
-              </w:rPr>
-            </w:pPr>
-            <w:r>
-              <w:rPr>
-                <w:rFonts w:ascii="Bahnschrift Light" w:hAnsi="Bahnschrift Light"/>
-              </w:rPr>
-              <w:t>Date</w:t>
-            </w:r>
-          </w:p>
-        </w:tc>
-        <w:tc>
-          <w:tcPr>
-            <w:tcW w:w="1412" w:type="dxa"/>
-            <w:shd w:val="clear" w:color="auto" w:fill="000000" w:themeFill="text1"/>
-          </w:tcPr>
-          <w:p>
-            <w:pPr>
-              <w:tabs>
-                <w:tab w:val="left" w:pos="252"/>
-              </w:tabs>
-              <w:rPr>
-                <w:rFonts w:ascii="Bahnschrift Light" w:hAnsi="Bahnschrift Light"/>
-              </w:rPr>
-            </w:pPr>
-            <w:r>
-              <w:rPr>
-                <w:rFonts w:ascii="Bahnschrift Light" w:hAnsi="Bahnschrift Light"/>
-              </w:rPr>
-              <w:tab/>
-              <w:t>Reason for change</w:t>
-            </w:r>
-          </w:p>
-        </w:tc>
-        <w:tc>
-          <w:tcPr>
-            <w:tcW w:w="1890" w:type="dxa"/>
-            <w:gridSpan w:val="2"/>
-            <w:shd w:val="clear" w:color="auto" w:fill="000000" w:themeFill="text1"/>
-          </w:tcPr>
-          <w:p>
-            <w:pPr>
-              <w:rPr>
-                <w:rFonts w:ascii="Bahnschrift Light" w:hAnsi="Bahnschrift Light"/>
-              </w:rPr>
-            </w:pPr>
-            <w:r>
-              <w:rPr>
-                <w:rFonts w:ascii="Bahnschrift Light" w:hAnsi="Bahnschrift Light"/>
-              </w:rPr>
-              <w:t xml:space="preserve"> </w:t>
-            </w:r>
-            <w:r>
-              <w:rPr>
-                <w:rFonts w:ascii="Bahnschrift Light" w:hAnsi="Bahnschrift Light"/>
-              </w:rPr>
-              <w:t>Reviewed by</w:t>
-            </w:r>
-          </w:p>
-        </w:tc>
-        <w:tc>
-          <w:tcPr>
-            <w:tcW w:w="1350" w:type="dxa"/>
-            <w:shd w:val="clear" w:color="auto" w:fill="000000" w:themeFill="text1"/>
-          </w:tcPr>
-          <w:p>
-            <w:pPr>
-              <w:jc w:val="center"/>
-              <w:rPr>
-                <w:rFonts w:ascii="Bahnschrift Light" w:hAnsi="Bahnschrift Light"/>
-              </w:rPr>
-            </w:pPr>
-            <w:r>
-              <w:rPr>
-                <w:rFonts w:ascii="Bahnschrift Light" w:hAnsi="Bahnschrift Light"/>
-              </w:rPr>
-              <w:t>Revision Date</w:t>
-            </w:r>
-          </w:p>
-        </w:tc>
-        <w:tc>
-          <w:tcPr>
-            <w:tcW w:w="3420" w:type="dxa"/>
-            <w:shd w:val="clear" w:color="auto" w:fill="000000" w:themeFill="text1"/>
-          </w:tcPr>
-          <w:p>
-            <w:pPr>
-              <w:jc w:val="center"/>
-              <w:rPr>
-                <w:rFonts w:ascii="Bahnschrift Light" w:hAnsi="Bahnschrift Light"/>
-              </w:rPr>
-            </w:pPr>
-            <w:r>
-              <w:rPr>
-                <w:rFonts w:ascii="Bahnschrift Light" w:hAnsi="Bahnschrift Light"/>
-              </w:rPr>
-              <w:t>Comments</w:t>
-            </w:r>
-          </w:p>
-        </w:tc>
-      </w:tr>
-      <w:tr>
-        <w:trPr>
-          <w:trHeight w:val="145"/>
-        </w:trPr>
-        <w:tc>
-          <w:tcPr>
-            <w:tcW w:w="1277" w:type="dxa"/>
-          </w:tcPr>
-          <w:p>
-            <w:pPr>
-              <w:rPr>
-                <w:rFonts w:ascii="Bahnschrift Light" w:hAnsi="Bahnschrift Light"/>
-              </w:rPr>
-            </w:pPr>
-            <w:r>
-              <w:rPr>
-                <w:rFonts w:ascii="Bahnschrift Light" w:hAnsi="Bahnschrift Light"/>
-              </w:rPr>
-              <w:t>1.0</w:t>
-            </w:r>
-          </w:p>
-        </w:tc>
-        <w:tc>
-          <w:tcPr>
-            <w:tcW w:w="1219" w:type="dxa"/>
-          </w:tcPr>
-          <w:p>
-            <w:pPr>
-              <w:rPr>
-                <w:rFonts w:ascii="Bahnschrift Light" w:hAnsi="Bahnschrift Light"/>
-              </w:rPr>
-            </w:pPr>
-            <w:r>
-              <w:rPr>
-                <w:rFonts w:ascii="Bahnschrift Light" w:hAnsi="Bahnschrift Light"/>
-              </w:rPr>
-              <w:t>Mahmoud Yasser</w:t>
-            </w:r>
-          </w:p>
-        </w:tc>
-        <w:tc>
-          <w:tcPr>
-            <w:tcW w:w="1288" w:type="dxa"/>
-          </w:tcPr>
-          <w:p>
-            <w:pPr>
-              <w:jc w:val="center"/>
-              <w:rPr>
-                <w:rFonts w:ascii="Bahnschrift Light" w:hAnsi="Bahnschrift Light"/>
-              </w:rPr>
-            </w:pPr>
-            <w:r>
-              <w:rPr>
-                <w:rFonts w:ascii="Bahnschrift Light" w:hAnsi="Bahnschrift Light"/>
-              </w:rPr>
-              <w:t>28/04/2019</w:t>
-            </w:r>
-          </w:p>
-        </w:tc>
-        <w:tc>
-          <w:tcPr>
-            <w:tcW w:w="1502" w:type="dxa"/>
-            <w:gridSpan w:val="2"/>
-          </w:tcPr>
-          <w:p>
-            <w:pPr>
-              <w:rPr>
-                <w:rFonts w:ascii="Bahnschrift Light" w:hAnsi="Bahnschrift Light"/>
-              </w:rPr>
-            </w:pPr>
-            <w:r>
-              <w:rPr>
-                <w:rFonts w:ascii="Bahnschrift Light" w:hAnsi="Bahnschrift Light"/>
-              </w:rPr>
-              <w:t>Initial Draft</w:t>
-            </w:r>
-          </w:p>
-        </w:tc>
-        <w:tc>
-          <w:tcPr>
-            <w:tcW w:w="1800" w:type="dxa"/>
-          </w:tcPr>
-          <w:p>
-            <w:pPr>
-              <w:rPr>
-                <w:rFonts w:ascii="Bahnschrift Light" w:hAnsi="Bahnschrift Light"/>
-              </w:rPr>
-            </w:pPr>
-            <w:proofErr w:type="spellStart"/>
-            <w:r>
-              <w:rPr>
-                <w:rFonts w:ascii="Bahnschrift Light" w:hAnsi="Bahnschrift Light"/>
-              </w:rPr>
-              <w:t>Nesma</w:t>
-            </w:r>
-            <w:proofErr w:type="spellEnd"/>
-            <w:r>
-              <w:rPr>
-                <w:rFonts w:ascii="Bahnschrift Light" w:hAnsi="Bahnschrift Light"/>
-              </w:rPr>
-              <w:t xml:space="preserve"> </w:t>
-            </w:r>
-            <w:proofErr w:type="spellStart"/>
-            <w:r>
-              <w:rPr>
-                <w:rFonts w:ascii="Bahnschrift Light" w:hAnsi="Bahnschrift Light"/>
-              </w:rPr>
-              <w:t>Bahgat</w:t>
-            </w:r>
-            <w:proofErr w:type="spellEnd"/>
-          </w:p>
-        </w:tc>
-        <w:tc>
-          <w:tcPr>
-            <w:tcW w:w="1350" w:type="dxa"/>
-          </w:tcPr>
-          <w:p>
-            <w:pPr>
-              <w:rPr>
-                <w:rFonts w:ascii="Bahnschrift Light" w:hAnsi="Bahnschrift Light"/>
-              </w:rPr>
-            </w:pPr>
-            <w:r>
-              <w:rPr>
-                <w:rFonts w:ascii="Bahnschrift Light" w:hAnsi="Bahnschrift Light"/>
-              </w:rPr>
-              <w:t>02/05/2019</w:t>
-            </w:r>
-          </w:p>
-        </w:tc>
-        <w:tc>
-          <w:tcPr>
-            <w:tcW w:w="3420" w:type="dxa"/>
-          </w:tcPr>
-          <w:p>
-            <w:pPr>
-              <w:rPr>
-                <w:rFonts w:ascii="Bahnschrift Light" w:hAnsi="Bahnschrift Light"/>
-              </w:rPr>
-            </w:pPr>
-            <w:r>
-              <w:rPr>
-                <w:rFonts w:ascii="Bahnschrift Light" w:hAnsi="Bahnschrift Light"/>
-              </w:rPr>
-              <w:t>We faced another issue which is the first time for the whole team to make a whole project with its back-end and front-end, which may impact in the velocity to finish the implementation of the project and may affect also in in finishing the rest activities in the project.</w:t>
-            </w:r>
-          </w:p>
-        </w:tc>
-      </w:tr>
-      <w:tr>
-        <w:trPr>
-          <w:trHeight w:val="145"/>
-        </w:trPr>
-        <w:tc>
-          <w:tcPr>
-            <w:tcW w:w="1277" w:type="dxa"/>
-          </w:tcPr>
-          <w:p>
-            <w:pPr>
-              <w:rPr>
-                <w:rFonts w:ascii="Bahnschrift Light" w:hAnsi="Bahnschrift Light"/>
-              </w:rPr>
-            </w:pPr>
-            <w:r>
-              <w:rPr>
-                <w:rFonts w:ascii="Bahnschrift Light" w:hAnsi="Bahnschrift Light"/>
-              </w:rPr>
-              <w:t>1.1</w:t>
-            </w:r>
-          </w:p>
-        </w:tc>
-        <w:tc>
-          <w:tcPr>
-            <w:tcW w:w="1219" w:type="dxa"/>
-          </w:tcPr>
-          <w:p>
-            <w:pPr>
-              <w:rPr>
-                <w:rFonts w:ascii="Bahnschrift Light" w:hAnsi="Bahnschrift Light"/>
-              </w:rPr>
-            </w:pPr>
-            <w:r>
-              <w:rPr>
-                <w:rFonts w:ascii="Bahnschrift Light" w:hAnsi="Bahnschrift Light"/>
-              </w:rPr>
-              <w:t>Mahmoud Yasser</w:t>
-            </w:r>
-          </w:p>
-        </w:tc>
-        <w:tc>
-          <w:tcPr>
-            <w:tcW w:w="1288" w:type="dxa"/>
-          </w:tcPr>
-          <w:p>
-            <w:pPr>
-              <w:rPr>
-                <w:rFonts w:ascii="Bahnschrift Light" w:hAnsi="Bahnschrift Light"/>
-              </w:rPr>
-            </w:pPr>
-            <w:r>
-              <w:rPr>
-                <w:rFonts w:ascii="Bahnschrift Light" w:hAnsi="Bahnschrift Light"/>
-              </w:rPr>
-              <w:t>02/05/2019</w:t>
-            </w:r>
-          </w:p>
-        </w:tc>
-        <w:tc>
-          <w:tcPr>
-            <w:tcW w:w="1502" w:type="dxa"/>
-            <w:gridSpan w:val="2"/>
-          </w:tcPr>
-          <w:p>
-            <w:pPr>
-              <w:rPr>
-                <w:rFonts w:ascii="Bahnschrift Light" w:hAnsi="Bahnschrift Light"/>
-              </w:rPr>
-            </w:pPr>
-            <w:r>
-              <w:rPr>
-                <w:rFonts w:ascii="Bahnschrift Light" w:hAnsi="Bahnschrift Light"/>
-              </w:rPr>
-              <w:t>Applying reviewer comments</w:t>
-            </w:r>
-          </w:p>
-        </w:tc>
-        <w:tc>
-          <w:tcPr>
-            <w:tcW w:w="1800" w:type="dxa"/>
-          </w:tcPr>
-          <w:p>
-            <w:pPr>
-              <w:rPr>
-                <w:rFonts w:ascii="Bahnschrift Light" w:hAnsi="Bahnschrift Light"/>
-              </w:rPr>
-            </w:pPr>
-            <w:proofErr w:type="spellStart"/>
-            <w:r>
-              <w:rPr>
-                <w:rFonts w:ascii="Bahnschrift Light" w:hAnsi="Bahnschrift Light"/>
-              </w:rPr>
-              <w:t>Nesma</w:t>
-            </w:r>
-            <w:proofErr w:type="spellEnd"/>
-            <w:r>
-              <w:rPr>
-                <w:rFonts w:ascii="Bahnschrift Light" w:hAnsi="Bahnschrift Light"/>
-              </w:rPr>
-              <w:t xml:space="preserve"> </w:t>
-            </w:r>
-            <w:proofErr w:type="spellStart"/>
-            <w:r>
-              <w:rPr>
-                <w:rFonts w:ascii="Bahnschrift Light" w:hAnsi="Bahnschrift Light"/>
-              </w:rPr>
-              <w:t>Bahgat</w:t>
-            </w:r>
-            <w:proofErr w:type="spellEnd"/>
-          </w:p>
-        </w:tc>
-        <w:tc>
-          <w:tcPr>
-            <w:tcW w:w="1350" w:type="dxa"/>
-          </w:tcPr>
-          <w:p>
-            <w:pPr>
-              <w:rPr>
-                <w:rFonts w:ascii="Bahnschrift Light" w:hAnsi="Bahnschrift Light"/>
-              </w:rPr>
-            </w:pPr>
-            <w:r>
-              <w:rPr>
-                <w:rFonts w:ascii="Bahnschrift Light" w:hAnsi="Bahnschrift Light"/>
-              </w:rPr>
-              <w:t>02/05/2019</w:t>
-            </w:r>
-          </w:p>
-        </w:tc>
-        <w:tc>
-          <w:tcPr>
-            <w:tcW w:w="3420" w:type="dxa"/>
-          </w:tcPr>
-          <w:p>
-            <w:pPr>
-              <w:rPr>
-                <w:rFonts w:ascii="Bahnschrift Light" w:hAnsi="Bahnschrift Light"/>
-              </w:rPr>
-            </w:pPr>
-          </w:p>
-        </w:tc>
-      </w:tr>
-      <w:tr>
-        <w:trPr>
-          <w:trHeight w:val="145"/>
-        </w:trPr>
-        <w:tc>
-          <w:tcPr>
-            <w:tcW w:w="1277" w:type="dxa"/>
-          </w:tcPr>
-          <w:p>
-            <w:pPr>
-              <w:rPr>
-                <w:rFonts w:ascii="Bahnschrift Light" w:hAnsi="Bahnschrift Light"/>
-              </w:rPr>
-            </w:pPr>
-            <w:r>
-              <w:rPr>
-                <w:rFonts w:ascii="Bahnschrift Light" w:hAnsi="Bahnschrift Light"/>
-              </w:rPr>
-              <w:t>1.2</w:t>
-            </w:r>
-          </w:p>
-        </w:tc>
-        <w:tc>
-          <w:tcPr>
-            <w:tcW w:w="1219" w:type="dxa"/>
-          </w:tcPr>
-          <w:p>
-            <w:pPr>
-              <w:rPr>
-                <w:rFonts w:ascii="Bahnschrift Light" w:hAnsi="Bahnschrift Light"/>
-              </w:rPr>
-            </w:pPr>
-            <w:r>
-              <w:rPr>
-                <w:rFonts w:ascii="Bahnschrift Light" w:hAnsi="Bahnschrift Light"/>
-              </w:rPr>
-              <w:t>Mahmoud Yasser</w:t>
-            </w:r>
-          </w:p>
-        </w:tc>
-        <w:tc>
-          <w:tcPr>
-            <w:tcW w:w="1288" w:type="dxa"/>
-          </w:tcPr>
-          <w:p>
-            <w:pPr>
-              <w:rPr>
-                <w:rFonts w:ascii="Bahnschrift Light" w:hAnsi="Bahnschrift Light"/>
-              </w:rPr>
-            </w:pPr>
-            <w:r>
-              <w:rPr>
-                <w:rFonts w:ascii="Bahnschrift Light" w:hAnsi="Bahnschrift Light"/>
-              </w:rPr>
-              <w:t>06/05/2019</w:t>
-            </w:r>
-          </w:p>
-        </w:tc>
-        <w:tc>
-          <w:tcPr>
-            <w:tcW w:w="1502" w:type="dxa"/>
-            <w:gridSpan w:val="2"/>
-          </w:tcPr>
-          <w:p>
-            <w:pPr>
-              <w:rPr>
-                <w:rFonts w:ascii="Bahnschrift Light" w:hAnsi="Bahnschrift Light"/>
-              </w:rPr>
-            </w:pPr>
-            <w:r>
-              <w:rPr>
-                <w:rFonts w:ascii="Bahnschrift Light" w:hAnsi="Bahnschrift Light"/>
-              </w:rPr>
-              <w:t>Updating issues</w:t>
-            </w:r>
-          </w:p>
-        </w:tc>
-        <w:tc>
-          <w:tcPr>
-            <w:tcW w:w="1800" w:type="dxa"/>
-          </w:tcPr>
-          <w:p>
-            <w:pPr>
-              <w:rPr>
-                <w:rFonts w:ascii="Bahnschrift Light" w:hAnsi="Bahnschrift Light"/>
-              </w:rPr>
-            </w:pPr>
-          </w:p>
-        </w:tc>
-        <w:tc>
-          <w:tcPr>
-            <w:tcW w:w="1350" w:type="dxa"/>
-          </w:tcPr>
-          <w:p>
-            <w:pPr>
-              <w:rPr>
-                <w:rFonts w:ascii="Bahnschrift Light" w:hAnsi="Bahnschrift Light"/>
-              </w:rPr>
-            </w:pPr>
-          </w:p>
-        </w:tc>
-        <w:tc>
-          <w:tcPr>
-            <w:tcW w:w="3420" w:type="dxa"/>
-          </w:tcPr>
-          <w:p>
-            <w:pPr>
-              <w:rPr>
-                <w:rFonts w:ascii="Bahnschrift Light" w:hAnsi="Bahnschrift Light"/>
-              </w:rPr>
-            </w:pPr>
-          </w:p>
-        </w:tc>
-      </w:tr>
-    </w:tbl>
+    <w:p>
+      <w:pPr>
+        <w:rPr>
+          <w:rFonts w:ascii="Bahnschrift Light" w:hAnsi="Bahnschrift Light"/>
+          <w:sz w:val="20"/>
+          <w:szCs w:val="20"/>
+        </w:rPr>
+      </w:pPr>
+    </w:p>
     <w:p>
       <w:pPr>
         <w:rPr>
@@ -1079,36 +623,8 @@
           <w:rtl/>
         </w:rPr>
       </w:pPr>
-    </w:p>
-    <w:p>
-      <w:pPr>
-        <w:rPr>
-          <w:rFonts w:ascii="Bahnschrift Light" w:hAnsi="Bahnschrift Light"/>
-          <w:sz w:val="20"/>
-          <w:szCs w:val="20"/>
-          <w:rtl/>
-        </w:rPr>
-      </w:pPr>
-    </w:p>
-    <w:p>
-      <w:pPr>
-        <w:rPr>
-          <w:rFonts w:ascii="Bahnschrift Light" w:hAnsi="Bahnschrift Light"/>
-          <w:sz w:val="20"/>
-          <w:szCs w:val="20"/>
-          <w:rtl/>
-        </w:rPr>
-      </w:pPr>
-    </w:p>
-    <w:p>
-      <w:pPr>
-        <w:rPr>
-          <w:rFonts w:ascii="Bahnschrift Light" w:hAnsi="Bahnschrift Light"/>
-          <w:sz w:val="20"/>
-          <w:szCs w:val="20"/>
-          <w:rtl/>
-        </w:rPr>
-      </w:pPr>
+      <w:bookmarkStart w:id="0" w:name="_GoBack"/>
+      <w:bookmarkEnd w:id="0"/>
     </w:p>
     <w:p>
       <w:pPr>
@@ -1159,6 +675,7 @@
           <w:szCs w:val="44"/>
           <w:lang w:bidi="ar-EG"/>
         </w:rPr>
+        <w:lastRenderedPageBreak/>
         <w:t>Issue Management Sheet</w:t>
       </w:r>
     </w:p>
@@ -2805,18 +2322,7 @@
                 <w:sz w:val="20"/>
                 <w:szCs w:val="20"/>
               </w:rPr>
-              <w:t>s’ concentration and commitment are affec</w:t>
-            </w:r>
-            <w:bookmarkStart w:id="0" w:name="_GoBack"/>
-            <w:bookmarkEnd w:id="0"/>
-            <w:r>
-              <w:rPr>
-                <w:rFonts w:ascii="Bahnschrift Light" w:eastAsia="Times New Roman" w:hAnsi="Bahnschrift Light" w:cs="Calibri"/>
-                <w:color w:val="000000"/>
-                <w:sz w:val="20"/>
-                <w:szCs w:val="20"/>
-              </w:rPr>
-              <w:t>ted</w:t>
+              <w:t>s’ concentration and commitment are affected</w:t>
             </w:r>
           </w:p>
         </w:tc>
@@ -2998,6 +2504,475 @@
     </w:p>
   </w:footnote>
 </w:footnotes>
+</file>
+
+<file path=word/numbering.xml><?xml version="1.0" encoding="utf-8"?>
+<w:numbering xmlns:wpc="http://schemas.microsoft.com/office/word/2010/wordprocessingCanvas" xmlns:mc="http://schemas.openxmlformats.org/markup-compatibility/2006" xmlns:o="urn:schemas-microsoft-com:office:office" xmlns:r="http://schemas.openxmlformats.org/officeDocument/2006/relationships" xmlns:m="http://schemas.openxmlformats.org/officeDocument/2006/math" xmlns:v="urn:schemas-microsoft-com:vml" xmlns:wp14="http://schemas.microsoft.com/office/word/2010/wordprocessingDrawing" xmlns:wp="http://schemas.openxmlformats.org/drawingml/2006/wordprocessingDrawing" xmlns:w10="urn:schemas-microsoft-com:office:word" xmlns:w="http://schemas.openxmlformats.org/wordprocessingml/2006/main" xmlns:w14="http://schemas.microsoft.com/office/word/2010/wordml" xmlns:w15="http://schemas.microsoft.com/office/word/2012/wordml" xmlns:wpg="http://schemas.microsoft.com/office/word/2010/wordprocessingGroup" xmlns:wpi="http://schemas.microsoft.com/office/word/2010/wordprocessingInk" xmlns:wne="http://schemas.microsoft.com/office/word/2006/wordml" xmlns:wps="http://schemas.microsoft.com/office/word/2010/wordprocessingShape" mc:Ignorable="w14 w15 wp14">
+  <w:abstractNum w:abstractNumId="0">
+    <w:nsid w:val="13474F18"/>
+    <w:multiLevelType w:val="hybridMultilevel"/>
+    <w:tmpl w:val="E9783DBE"/>
+    <w:lvl w:ilvl="0" w:tplc="2FAC2244">
+      <w:numFmt w:val="bullet"/>
+      <w:lvlText w:val=""/>
+      <w:lvlJc w:val="left"/>
+      <w:pPr>
+        <w:ind w:left="720" w:hanging="360"/>
+      </w:pPr>
+      <w:rPr>
+        <w:rFonts w:ascii="Symbol" w:eastAsiaTheme="majorEastAsia" w:hAnsi="Symbol" w:cs="Calibri" w:hint="default"/>
+      </w:rPr>
+    </w:lvl>
+    <w:lvl w:ilvl="1" w:tplc="04090003" w:tentative="1">
+      <w:start w:val="1"/>
+      <w:numFmt w:val="bullet"/>
+      <w:lvlText w:val="o"/>
+      <w:lvlJc w:val="left"/>
+      <w:pPr>
+        <w:ind w:left="1440" w:hanging="360"/>
+      </w:pPr>
+      <w:rPr>
+        <w:rFonts w:ascii="Courier New" w:hAnsi="Courier New" w:cs="Courier New" w:hint="default"/>
+      </w:rPr>
+    </w:lvl>
+    <w:lvl w:ilvl="2" w:tplc="04090005" w:tentative="1">
+      <w:start w:val="1"/>
+      <w:numFmt w:val="bullet"/>
+      <w:lvlText w:val=""/>
+      <w:lvlJc w:val="left"/>
+      <w:pPr>
+        <w:ind w:left="2160" w:hanging="360"/>
+      </w:pPr>
+      <w:rPr>
+        <w:rFonts w:ascii="Wingdings" w:hAnsi="Wingdings" w:hint="default"/>
+      </w:rPr>
+    </w:lvl>
+    <w:lvl w:ilvl="3" w:tplc="04090001" w:tentative="1">
+      <w:start w:val="1"/>
+      <w:numFmt w:val="bullet"/>
+      <w:lvlText w:val=""/>
+      <w:lvlJc w:val="left"/>
+      <w:pPr>
+        <w:ind w:left="2880" w:hanging="360"/>
+      </w:pPr>
+      <w:rPr>
+        <w:rFonts w:ascii="Symbol" w:hAnsi="Symbol" w:hint="default"/>
+      </w:rPr>
+    </w:lvl>
+    <w:lvl w:ilvl="4" w:tplc="04090003" w:tentative="1">
+      <w:start w:val="1"/>
+      <w:numFmt w:val="bullet"/>
+      <w:lvlText w:val="o"/>
+      <w:lvlJc w:val="left"/>
+      <w:pPr>
+        <w:ind w:left="3600" w:hanging="360"/>
+      </w:pPr>
+      <w:rPr>
+        <w:rFonts w:ascii="Courier New" w:hAnsi="Courier New" w:cs="Courier New" w:hint="default"/>
+      </w:rPr>
+    </w:lvl>
+    <w:lvl w:ilvl="5" w:tplc="04090005" w:tentative="1">
+      <w:start w:val="1"/>
+      <w:numFmt w:val="bullet"/>
+      <w:lvlText w:val=""/>
+      <w:lvlJc w:val="left"/>
+      <w:pPr>
+        <w:ind w:left="4320" w:hanging="360"/>
+      </w:pPr>
+      <w:rPr>
+        <w:rFonts w:ascii="Wingdings" w:hAnsi="Wingdings" w:hint="default"/>
+      </w:rPr>
+    </w:lvl>
+    <w:lvl w:ilvl="6" w:tplc="04090001" w:tentative="1">
+      <w:start w:val="1"/>
+      <w:numFmt w:val="bullet"/>
+      <w:lvlText w:val=""/>
+      <w:lvlJc w:val="left"/>
+      <w:pPr>
+        <w:ind w:left="5040" w:hanging="360"/>
+      </w:pPr>
+      <w:rPr>
+        <w:rFonts w:ascii="Symbol" w:hAnsi="Symbol" w:hint="default"/>
+      </w:rPr>
+    </w:lvl>
+    <w:lvl w:ilvl="7" w:tplc="04090003" w:tentative="1">
+      <w:start w:val="1"/>
+      <w:numFmt w:val="bullet"/>
+      <w:lvlText w:val="o"/>
+      <w:lvlJc w:val="left"/>
+      <w:pPr>
+        <w:ind w:left="5760" w:hanging="360"/>
+      </w:pPr>
+      <w:rPr>
+        <w:rFonts w:ascii="Courier New" w:hAnsi="Courier New" w:cs="Courier New" w:hint="default"/>
+      </w:rPr>
+    </w:lvl>
+    <w:lvl w:ilvl="8" w:tplc="04090005" w:tentative="1">
+      <w:start w:val="1"/>
+      <w:numFmt w:val="bullet"/>
+      <w:lvlText w:val=""/>
+      <w:lvlJc w:val="left"/>
+      <w:pPr>
+        <w:ind w:left="6480" w:hanging="360"/>
+      </w:pPr>
+      <w:rPr>
+        <w:rFonts w:ascii="Wingdings" w:hAnsi="Wingdings" w:hint="default"/>
+      </w:rPr>
+    </w:lvl>
+  </w:abstractNum>
+  <w:abstractNum w:abstractNumId="1">
+    <w:nsid w:val="14912F3E"/>
+    <w:multiLevelType w:val="hybridMultilevel"/>
+    <w:tmpl w:val="D2FA5DA0"/>
+    <w:lvl w:ilvl="0" w:tplc="C11A93B4">
+      <w:numFmt w:val="bullet"/>
+      <w:lvlText w:val=""/>
+      <w:lvlJc w:val="left"/>
+      <w:pPr>
+        <w:ind w:left="720" w:hanging="360"/>
+      </w:pPr>
+      <w:rPr>
+        <w:rFonts w:ascii="Symbol" w:eastAsiaTheme="minorHAnsi" w:hAnsi="Symbol" w:cstheme="minorBidi" w:hint="default"/>
+        <w:b/>
+        <w:sz w:val="32"/>
+      </w:rPr>
+    </w:lvl>
+    <w:lvl w:ilvl="1" w:tplc="04090003" w:tentative="1">
+      <w:start w:val="1"/>
+      <w:numFmt w:val="bullet"/>
+      <w:lvlText w:val="o"/>
+      <w:lvlJc w:val="left"/>
+      <w:pPr>
+        <w:ind w:left="1440" w:hanging="360"/>
+      </w:pPr>
+      <w:rPr>
+        <w:rFonts w:ascii="Courier New" w:hAnsi="Courier New" w:cs="Courier New" w:hint="default"/>
+      </w:rPr>
+    </w:lvl>
+    <w:lvl w:ilvl="2" w:tplc="04090005" w:tentative="1">
+      <w:start w:val="1"/>
+      <w:numFmt w:val="bullet"/>
+      <w:lvlText w:val=""/>
+      <w:lvlJc w:val="left"/>
+      <w:pPr>
+        <w:ind w:left="2160" w:hanging="360"/>
+      </w:pPr>
+      <w:rPr>
+        <w:rFonts w:ascii="Wingdings" w:hAnsi="Wingdings" w:hint="default"/>
+      </w:rPr>
+    </w:lvl>
+    <w:lvl w:ilvl="3" w:tplc="04090001" w:tentative="1">
+      <w:start w:val="1"/>
+      <w:numFmt w:val="bullet"/>
+      <w:lvlText w:val=""/>
+      <w:lvlJc w:val="left"/>
+      <w:pPr>
+        <w:ind w:left="2880" w:hanging="360"/>
+      </w:pPr>
+      <w:rPr>
+        <w:rFonts w:ascii="Symbol" w:hAnsi="Symbol" w:hint="default"/>
+      </w:rPr>
+    </w:lvl>
+    <w:lvl w:ilvl="4" w:tplc="04090003" w:tentative="1">
+      <w:start w:val="1"/>
+      <w:numFmt w:val="bullet"/>
+      <w:lvlText w:val="o"/>
+      <w:lvlJc w:val="left"/>
+      <w:pPr>
+        <w:ind w:left="3600" w:hanging="360"/>
+      </w:pPr>
+      <w:rPr>
+        <w:rFonts w:ascii="Courier New" w:hAnsi="Courier New" w:cs="Courier New" w:hint="default"/>
+      </w:rPr>
+    </w:lvl>
+    <w:lvl w:ilvl="5" w:tplc="04090005" w:tentative="1">
+      <w:start w:val="1"/>
+      <w:numFmt w:val="bullet"/>
+      <w:lvlText w:val=""/>
+      <w:lvlJc w:val="left"/>
+      <w:pPr>
+        <w:ind w:left="4320" w:hanging="360"/>
+      </w:pPr>
+      <w:rPr>
+        <w:rFonts w:ascii="Wingdings" w:hAnsi="Wingdings" w:hint="default"/>
+      </w:rPr>
+    </w:lvl>
+    <w:lvl w:ilvl="6" w:tplc="04090001" w:tentative="1">
+      <w:start w:val="1"/>
+      <w:numFmt w:val="bullet"/>
+      <w:lvlText w:val=""/>
+      <w:lvlJc w:val="left"/>
+      <w:pPr>
+        <w:ind w:left="5040" w:hanging="360"/>
+      </w:pPr>
+      <w:rPr>
+        <w:rFonts w:ascii="Symbol" w:hAnsi="Symbol" w:hint="default"/>
+      </w:rPr>
+    </w:lvl>
+    <w:lvl w:ilvl="7" w:tplc="04090003" w:tentative="1">
+      <w:start w:val="1"/>
+      <w:numFmt w:val="bullet"/>
+      <w:lvlText w:val="o"/>
+      <w:lvlJc w:val="left"/>
+      <w:pPr>
+        <w:ind w:left="5760" w:hanging="360"/>
+      </w:pPr>
+      <w:rPr>
+        <w:rFonts w:ascii="Courier New" w:hAnsi="Courier New" w:cs="Courier New" w:hint="default"/>
+      </w:rPr>
+    </w:lvl>
+    <w:lvl w:ilvl="8" w:tplc="04090005" w:tentative="1">
+      <w:start w:val="1"/>
+      <w:numFmt w:val="bullet"/>
+      <w:lvlText w:val=""/>
+      <w:lvlJc w:val="left"/>
+      <w:pPr>
+        <w:ind w:left="6480" w:hanging="360"/>
+      </w:pPr>
+      <w:rPr>
+        <w:rFonts w:ascii="Wingdings" w:hAnsi="Wingdings" w:hint="default"/>
+      </w:rPr>
+    </w:lvl>
+  </w:abstractNum>
+  <w:abstractNum w:abstractNumId="2">
+    <w:nsid w:val="57517641"/>
+    <w:multiLevelType w:val="hybridMultilevel"/>
+    <w:tmpl w:val="7BDE9894"/>
+    <w:lvl w:ilvl="0" w:tplc="89BA360A">
+      <w:numFmt w:val="bullet"/>
+      <w:lvlText w:val=""/>
+      <w:lvlJc w:val="left"/>
+      <w:pPr>
+        <w:ind w:left="720" w:hanging="360"/>
+      </w:pPr>
+      <w:rPr>
+        <w:rFonts w:ascii="Symbol" w:eastAsiaTheme="minorHAnsi" w:hAnsi="Symbol" w:cstheme="minorBidi" w:hint="default"/>
+      </w:rPr>
+    </w:lvl>
+    <w:lvl w:ilvl="1" w:tplc="04090003" w:tentative="1">
+      <w:start w:val="1"/>
+      <w:numFmt w:val="bullet"/>
+      <w:lvlText w:val="o"/>
+      <w:lvlJc w:val="left"/>
+      <w:pPr>
+        <w:ind w:left="1440" w:hanging="360"/>
+      </w:pPr>
+      <w:rPr>
+        <w:rFonts w:ascii="Courier New" w:hAnsi="Courier New" w:cs="Courier New" w:hint="default"/>
+      </w:rPr>
+    </w:lvl>
+    <w:lvl w:ilvl="2" w:tplc="04090005" w:tentative="1">
+      <w:start w:val="1"/>
+      <w:numFmt w:val="bullet"/>
+      <w:lvlText w:val=""/>
+      <w:lvlJc w:val="left"/>
+      <w:pPr>
+        <w:ind w:left="2160" w:hanging="360"/>
+      </w:pPr>
+      <w:rPr>
+        <w:rFonts w:ascii="Wingdings" w:hAnsi="Wingdings" w:hint="default"/>
+      </w:rPr>
+    </w:lvl>
+    <w:lvl w:ilvl="3" w:tplc="04090001" w:tentative="1">
+      <w:start w:val="1"/>
+      <w:numFmt w:val="bullet"/>
+      <w:lvlText w:val=""/>
+      <w:lvlJc w:val="left"/>
+      <w:pPr>
+        <w:ind w:left="2880" w:hanging="360"/>
+      </w:pPr>
+      <w:rPr>
+        <w:rFonts w:ascii="Symbol" w:hAnsi="Symbol" w:hint="default"/>
+      </w:rPr>
+    </w:lvl>
+    <w:lvl w:ilvl="4" w:tplc="04090003" w:tentative="1">
+      <w:start w:val="1"/>
+      <w:numFmt w:val="bullet"/>
+      <w:lvlText w:val="o"/>
+      <w:lvlJc w:val="left"/>
+      <w:pPr>
+        <w:ind w:left="3600" w:hanging="360"/>
+      </w:pPr>
+      <w:rPr>
+        <w:rFonts w:ascii="Courier New" w:hAnsi="Courier New" w:cs="Courier New" w:hint="default"/>
+      </w:rPr>
+    </w:lvl>
+    <w:lvl w:ilvl="5" w:tplc="04090005" w:tentative="1">
+      <w:start w:val="1"/>
+      <w:numFmt w:val="bullet"/>
+      <w:lvlText w:val=""/>
+      <w:lvlJc w:val="left"/>
+      <w:pPr>
+        <w:ind w:left="4320" w:hanging="360"/>
+      </w:pPr>
+      <w:rPr>
+        <w:rFonts w:ascii="Wingdings" w:hAnsi="Wingdings" w:hint="default"/>
+      </w:rPr>
+    </w:lvl>
+    <w:lvl w:ilvl="6" w:tplc="04090001" w:tentative="1">
+      <w:start w:val="1"/>
+      <w:numFmt w:val="bullet"/>
+      <w:lvlText w:val=""/>
+      <w:lvlJc w:val="left"/>
+      <w:pPr>
+        <w:ind w:left="5040" w:hanging="360"/>
+      </w:pPr>
+      <w:rPr>
+        <w:rFonts w:ascii="Symbol" w:hAnsi="Symbol" w:hint="default"/>
+      </w:rPr>
+    </w:lvl>
+    <w:lvl w:ilvl="7" w:tplc="04090003" w:tentative="1">
+      <w:start w:val="1"/>
+      <w:numFmt w:val="bullet"/>
+      <w:lvlText w:val="o"/>
+      <w:lvlJc w:val="left"/>
+      <w:pPr>
+        <w:ind w:left="5760" w:hanging="360"/>
+      </w:pPr>
+      <w:rPr>
+        <w:rFonts w:ascii="Courier New" w:hAnsi="Courier New" w:cs="Courier New" w:hint="default"/>
+      </w:rPr>
+    </w:lvl>
+    <w:lvl w:ilvl="8" w:tplc="04090005" w:tentative="1">
+      <w:start w:val="1"/>
+      <w:numFmt w:val="bullet"/>
+      <w:lvlText w:val=""/>
+      <w:lvlJc w:val="left"/>
+      <w:pPr>
+        <w:ind w:left="6480" w:hanging="360"/>
+      </w:pPr>
+      <w:rPr>
+        <w:rFonts w:ascii="Wingdings" w:hAnsi="Wingdings" w:hint="default"/>
+      </w:rPr>
+    </w:lvl>
+  </w:abstractNum>
+  <w:abstractNum w:abstractNumId="3">
+    <w:nsid w:val="6470573C"/>
+    <w:multiLevelType w:val="hybridMultilevel"/>
+    <w:tmpl w:val="375C137E"/>
+    <w:lvl w:ilvl="0" w:tplc="893AFE02">
+      <w:numFmt w:val="bullet"/>
+      <w:lvlText w:val=""/>
+      <w:lvlJc w:val="left"/>
+      <w:pPr>
+        <w:ind w:left="720" w:hanging="360"/>
+      </w:pPr>
+      <w:rPr>
+        <w:rFonts w:ascii="Symbol" w:eastAsiaTheme="minorHAnsi" w:hAnsi="Symbol" w:cs="Calibri" w:hint="default"/>
+        <w:b/>
+        <w:sz w:val="32"/>
+      </w:rPr>
+    </w:lvl>
+    <w:lvl w:ilvl="1" w:tplc="04090003" w:tentative="1">
+      <w:start w:val="1"/>
+      <w:numFmt w:val="bullet"/>
+      <w:lvlText w:val="o"/>
+      <w:lvlJc w:val="left"/>
+      <w:pPr>
+        <w:ind w:left="1440" w:hanging="360"/>
+      </w:pPr>
+      <w:rPr>
+        <w:rFonts w:ascii="Courier New" w:hAnsi="Courier New" w:cs="Courier New" w:hint="default"/>
+      </w:rPr>
+    </w:lvl>
+    <w:lvl w:ilvl="2" w:tplc="04090005" w:tentative="1">
+      <w:start w:val="1"/>
+      <w:numFmt w:val="bullet"/>
+      <w:lvlText w:val=""/>
+      <w:lvlJc w:val="left"/>
+      <w:pPr>
+        <w:ind w:left="2160" w:hanging="360"/>
+      </w:pPr>
+      <w:rPr>
+        <w:rFonts w:ascii="Wingdings" w:hAnsi="Wingdings" w:hint="default"/>
+      </w:rPr>
+    </w:lvl>
+    <w:lvl w:ilvl="3" w:tplc="04090001" w:tentative="1">
+      <w:start w:val="1"/>
+      <w:numFmt w:val="bullet"/>
+      <w:lvlText w:val=""/>
+      <w:lvlJc w:val="left"/>
+      <w:pPr>
+        <w:ind w:left="2880" w:hanging="360"/>
+      </w:pPr>
+      <w:rPr>
+        <w:rFonts w:ascii="Symbol" w:hAnsi="Symbol" w:hint="default"/>
+      </w:rPr>
+    </w:lvl>
+    <w:lvl w:ilvl="4" w:tplc="04090003" w:tentative="1">
+      <w:start w:val="1"/>
+      <w:numFmt w:val="bullet"/>
+      <w:lvlText w:val="o"/>
+      <w:lvlJc w:val="left"/>
+      <w:pPr>
+        <w:ind w:left="3600" w:hanging="360"/>
+      </w:pPr>
+      <w:rPr>
+        <w:rFonts w:ascii="Courier New" w:hAnsi="Courier New" w:cs="Courier New" w:hint="default"/>
+      </w:rPr>
+    </w:lvl>
+    <w:lvl w:ilvl="5" w:tplc="04090005" w:tentative="1">
+      <w:start w:val="1"/>
+      <w:numFmt w:val="bullet"/>
+      <w:lvlText w:val=""/>
+      <w:lvlJc w:val="left"/>
+      <w:pPr>
+        <w:ind w:left="4320" w:hanging="360"/>
+      </w:pPr>
+      <w:rPr>
+        <w:rFonts w:ascii="Wingdings" w:hAnsi="Wingdings" w:hint="default"/>
+      </w:rPr>
+    </w:lvl>
+    <w:lvl w:ilvl="6" w:tplc="04090001" w:tentative="1">
+      <w:start w:val="1"/>
+      <w:numFmt w:val="bullet"/>
+      <w:lvlText w:val=""/>
+      <w:lvlJc w:val="left"/>
+      <w:pPr>
+        <w:ind w:left="5040" w:hanging="360"/>
+      </w:pPr>
+      <w:rPr>
+        <w:rFonts w:ascii="Symbol" w:hAnsi="Symbol" w:hint="default"/>
+      </w:rPr>
+    </w:lvl>
+    <w:lvl w:ilvl="7" w:tplc="04090003" w:tentative="1">
+      <w:start w:val="1"/>
+      <w:numFmt w:val="bullet"/>
+      <w:lvlText w:val="o"/>
+      <w:lvlJc w:val="left"/>
+      <w:pPr>
+        <w:ind w:left="5760" w:hanging="360"/>
+      </w:pPr>
+      <w:rPr>
+        <w:rFonts w:ascii="Courier New" w:hAnsi="Courier New" w:cs="Courier New" w:hint="default"/>
+      </w:rPr>
+    </w:lvl>
+    <w:lvl w:ilvl="8" w:tplc="04090005" w:tentative="1">
+      <w:start w:val="1"/>
+      <w:numFmt w:val="bullet"/>
+      <w:lvlText w:val=""/>
+      <w:lvlJc w:val="left"/>
+      <w:pPr>
+        <w:ind w:left="6480" w:hanging="360"/>
+      </w:pPr>
+      <w:rPr>
+        <w:rFonts w:ascii="Wingdings" w:hAnsi="Wingdings" w:hint="default"/>
+      </w:rPr>
+    </w:lvl>
+  </w:abstractNum>
+  <w:num w:numId="1">
+    <w:abstractNumId w:val="2"/>
+  </w:num>
+  <w:num w:numId="2">
+    <w:abstractNumId w:val="0"/>
+  </w:num>
+  <w:num w:numId="3">
+    <w:abstractNumId w:val="1"/>
+  </w:num>
+  <w:num w:numId="4">
+    <w:abstractNumId w:val="3"/>
+  </w:num>
+</w:numbering>
 </file>
 
 <file path=word/styles.xml><?xml version="1.0" encoding="utf-8"?>
@@ -3416,6 +3391,29 @@
       <w:szCs w:val="32"/>
     </w:rPr>
   </w:style>
+  <w:style w:type="paragraph" w:styleId="Heading2">
+    <w:name w:val="heading 2"/>
+    <w:basedOn w:val="Normal"/>
+    <w:next w:val="Normal"/>
+    <w:link w:val="Heading2Char"/>
+    <w:uiPriority w:val="9"/>
+    <w:semiHidden/>
+    <w:unhideWhenUsed/>
+    <w:qFormat/>
+    <w:rsid w:val="00F35EB5"/>
+    <w:pPr>
+      <w:keepNext/>
+      <w:keepLines/>
+      <w:spacing w:before="40" w:after="0"/>
+      <w:outlineLvl w:val="1"/>
+    </w:pPr>
+    <w:rPr>
+      <w:rFonts w:asciiTheme="majorHAnsi" w:eastAsiaTheme="majorEastAsia" w:hAnsiTheme="majorHAnsi" w:cstheme="majorBidi"/>
+      <w:color w:val="2E74B5" w:themeColor="accent1" w:themeShade="BF"/>
+      <w:sz w:val="26"/>
+      <w:szCs w:val="26"/>
+    </w:rPr>
+  </w:style>
   <w:style w:type="character" w:default="1" w:styleId="DefaultParagraphFont">
     <w:name w:val="Default Paragraph Font"/>
     <w:uiPriority w:val="1"/>
@@ -3564,6 +3562,73 @@
     <w:link w:val="Footer"/>
     <w:uiPriority w:val="99"/>
     <w:rsid w:val="00C57EA1"/>
+  </w:style>
+  <w:style w:type="paragraph" w:styleId="ListParagraph">
+    <w:name w:val="List Paragraph"/>
+    <w:basedOn w:val="Normal"/>
+    <w:uiPriority w:val="34"/>
+    <w:qFormat/>
+    <w:rsid w:val="00F35EB5"/>
+    <w:pPr>
+      <w:ind w:left="720"/>
+      <w:contextualSpacing/>
+    </w:pPr>
+  </w:style>
+  <w:style w:type="character" w:customStyle="1" w:styleId="Heading2Char">
+    <w:name w:val="Heading 2 Char"/>
+    <w:basedOn w:val="DefaultParagraphFont"/>
+    <w:link w:val="Heading2"/>
+    <w:uiPriority w:val="9"/>
+    <w:semiHidden/>
+    <w:rsid w:val="00F35EB5"/>
+    <w:rPr>
+      <w:rFonts w:asciiTheme="majorHAnsi" w:eastAsiaTheme="majorEastAsia" w:hAnsiTheme="majorHAnsi" w:cstheme="majorBidi"/>
+      <w:color w:val="2E74B5" w:themeColor="accent1" w:themeShade="BF"/>
+      <w:sz w:val="26"/>
+      <w:szCs w:val="26"/>
+    </w:rPr>
+  </w:style>
+  <w:style w:type="paragraph" w:customStyle="1" w:styleId="photocaptioncopyright">
+    <w:name w:val="photocaptioncopyright"/>
+    <w:basedOn w:val="Normal"/>
+    <w:rsid w:val="00F35EB5"/>
+    <w:pPr>
+      <w:spacing w:before="100" w:beforeAutospacing="1" w:after="100" w:afterAutospacing="1" w:line="240" w:lineRule="auto"/>
+    </w:pPr>
+    <w:rPr>
+      <w:rFonts w:ascii="Times New Roman" w:eastAsia="Times New Roman" w:hAnsi="Times New Roman" w:cs="Times New Roman"/>
+      <w:sz w:val="24"/>
+      <w:szCs w:val="24"/>
+    </w:rPr>
+  </w:style>
+  <w:style w:type="paragraph" w:customStyle="1" w:styleId="photocaption">
+    <w:name w:val="photocaption"/>
+    <w:basedOn w:val="Normal"/>
+    <w:rsid w:val="00F35EB5"/>
+    <w:pPr>
+      <w:spacing w:before="100" w:beforeAutospacing="1" w:after="100" w:afterAutospacing="1" w:line="240" w:lineRule="auto"/>
+    </w:pPr>
+    <w:rPr>
+      <w:rFonts w:ascii="Times New Roman" w:eastAsia="Times New Roman" w:hAnsi="Times New Roman" w:cs="Times New Roman"/>
+      <w:sz w:val="24"/>
+      <w:szCs w:val="24"/>
+    </w:rPr>
+  </w:style>
+  <w:style w:type="paragraph" w:styleId="NormalWeb">
+    <w:name w:val="Normal (Web)"/>
+    <w:basedOn w:val="Normal"/>
+    <w:uiPriority w:val="99"/>
+    <w:semiHidden/>
+    <w:unhideWhenUsed/>
+    <w:rsid w:val="00F35EB5"/>
+    <w:pPr>
+      <w:spacing w:before="100" w:beforeAutospacing="1" w:after="100" w:afterAutospacing="1" w:line="240" w:lineRule="auto"/>
+    </w:pPr>
+    <w:rPr>
+      <w:rFonts w:ascii="Times New Roman" w:eastAsia="Times New Roman" w:hAnsi="Times New Roman" w:cs="Times New Roman"/>
+      <w:sz w:val="24"/>
+      <w:szCs w:val="24"/>
+    </w:rPr>
   </w:style>
 </w:styles>
 </file>

</xml_diff>